<commit_message>
Analis de Reportes FP
</commit_message>
<xml_diff>
--- a/PREGAME/1. ELICITACION/1.7 Reportes de errores/G2_REPORTE DE ERRORES_V1.0.docx
+++ b/PREGAME/1. ELICITACION/1.7 Reportes de errores/G2_REPORTE DE ERRORES_V1.0.docx
@@ -6,97 +6,6 @@
       <w:pPr>
         <w:keepNext/>
         <w:spacing w:before="60" w:after="120"/>
-        <w:ind w:left="862" w:hanging="719"/>
-        <w:jc w:val="center"/>
-        <w:rPr>
-          <w:rFonts w:ascii="Calibri" w:eastAsia="Calibri" w:hAnsi="Calibri" w:cs="Calibri"/>
-          <w:b/>
-          <w:bCs/>
-          <w:sz w:val="80"/>
-          <w:szCs w:val="80"/>
-        </w:rPr>
-      </w:pPr>
-    </w:p>
-    <w:p>
-      <w:pPr>
-        <w:keepNext/>
-        <w:spacing w:before="60" w:after="120"/>
-        <w:ind w:left="862" w:hanging="719"/>
-        <w:jc w:val="center"/>
-        <w:rPr>
-          <w:rFonts w:ascii="Calibri" w:eastAsia="Calibri" w:hAnsi="Calibri" w:cs="Calibri"/>
-          <w:b/>
-          <w:bCs/>
-          <w:sz w:val="80"/>
-          <w:szCs w:val="80"/>
-        </w:rPr>
-      </w:pPr>
-    </w:p>
-    <w:p>
-      <w:pPr>
-        <w:keepNext/>
-        <w:spacing w:before="60" w:after="120"/>
-        <w:ind w:left="862" w:hanging="719"/>
-        <w:jc w:val="center"/>
-        <w:rPr>
-          <w:rFonts w:ascii="Calibri" w:eastAsia="Calibri" w:hAnsi="Calibri" w:cs="Calibri"/>
-          <w:b/>
-          <w:bCs/>
-          <w:sz w:val="80"/>
-          <w:szCs w:val="80"/>
-        </w:rPr>
-      </w:pPr>
-    </w:p>
-    <w:p>
-      <w:pPr>
-        <w:keepNext/>
-        <w:spacing w:before="60" w:after="120"/>
-        <w:ind w:left="862" w:hanging="719"/>
-        <w:jc w:val="center"/>
-        <w:rPr>
-          <w:rFonts w:ascii="Calibri" w:eastAsia="Calibri" w:hAnsi="Calibri" w:cs="Calibri"/>
-          <w:b/>
-          <w:bCs/>
-          <w:sz w:val="80"/>
-          <w:szCs w:val="80"/>
-        </w:rPr>
-      </w:pPr>
-    </w:p>
-    <w:p>
-      <w:pPr>
-        <w:keepNext/>
-        <w:spacing w:before="60" w:after="120"/>
-        <w:ind w:left="862" w:hanging="719"/>
-        <w:jc w:val="center"/>
-        <w:rPr>
-          <w:rFonts w:ascii="Calibri" w:eastAsia="Calibri" w:hAnsi="Calibri" w:cs="Calibri"/>
-          <w:b/>
-          <w:bCs/>
-          <w:sz w:val="80"/>
-          <w:szCs w:val="80"/>
-        </w:rPr>
-      </w:pPr>
-    </w:p>
-    <w:p>
-      <w:pPr>
-        <w:keepNext/>
-        <w:spacing w:before="60" w:after="120"/>
-        <w:ind w:left="862" w:hanging="719"/>
-        <w:jc w:val="center"/>
-        <w:rPr>
-          <w:rFonts w:ascii="Calibri" w:eastAsia="Calibri" w:hAnsi="Calibri" w:cs="Calibri"/>
-          <w:b/>
-          <w:bCs/>
-          <w:sz w:val="80"/>
-          <w:szCs w:val="80"/>
-        </w:rPr>
-      </w:pPr>
-    </w:p>
-    <w:p>
-      <w:pPr>
-        <w:keepNext/>
-        <w:spacing w:before="60" w:after="120"/>
-        <w:ind w:left="862" w:hanging="719"/>
         <w:jc w:val="center"/>
       </w:pPr>
       <w:bookmarkStart w:id="0" w:name="_heading=h.gjdgxs" w:colFirst="0" w:colLast="0"/>
@@ -485,7 +394,6 @@
           <w:sz w:val="26"/>
           <w:szCs w:val="26"/>
         </w:rPr>
-        <w:lastRenderedPageBreak/>
         <w:t>Maycol Tituaña</w:t>
       </w:r>
     </w:p>
@@ -823,14 +731,22 @@
               <w:rPr>
                 <w:color w:val="2E74B5" w:themeColor="accent1" w:themeShade="BF"/>
               </w:rPr>
-              <w:t xml:space="preserve">Sistema de </w:t>
+              <w:t xml:space="preserve">Sistema </w:t>
             </w:r>
             <w:r>
               <w:rPr>
                 <w:color w:val="2E74B5" w:themeColor="accent1" w:themeShade="BF"/>
               </w:rPr>
-              <w:t>registro de Usuarios de una compañía.</w:t>
-            </w:r>
+              <w:t xml:space="preserve">de inventario </w:t>
+            </w:r>
+            <w:proofErr w:type="spellStart"/>
+            <w:r>
+              <w:rPr>
+                <w:color w:val="2E74B5" w:themeColor="accent1" w:themeShade="BF"/>
+              </w:rPr>
+              <w:t>Blozcell</w:t>
+            </w:r>
+            <w:proofErr w:type="spellEnd"/>
           </w:p>
         </w:tc>
       </w:tr>
@@ -866,31 +782,7 @@
               <w:rPr>
                 <w:color w:val="2E74B5" w:themeColor="accent1" w:themeShade="BF"/>
               </w:rPr>
-              <w:t>08</w:t>
-            </w:r>
-            <w:r>
-              <w:rPr>
-                <w:color w:val="2E74B5" w:themeColor="accent1" w:themeShade="BF"/>
-              </w:rPr>
-              <w:t>-</w:t>
-            </w:r>
-            <w:r>
-              <w:rPr>
-                <w:color w:val="2E74B5" w:themeColor="accent1" w:themeShade="BF"/>
-              </w:rPr>
-              <w:t>07</w:t>
-            </w:r>
-            <w:r>
-              <w:rPr>
-                <w:color w:val="2E74B5" w:themeColor="accent1" w:themeShade="BF"/>
-              </w:rPr>
-              <w:t>-202</w:t>
-            </w:r>
-            <w:r>
-              <w:rPr>
-                <w:color w:val="2E74B5" w:themeColor="accent1" w:themeShade="BF"/>
-              </w:rPr>
-              <w:t>2</w:t>
+              <w:t>21-01-2023</w:t>
             </w:r>
           </w:p>
         </w:tc>
@@ -927,7 +819,7 @@
               <w:rPr>
                 <w:color w:val="2E74B5" w:themeColor="accent1" w:themeShade="BF"/>
               </w:rPr>
-              <w:t>Registro de Usuarios.</w:t>
+              <w:t>Registro de salida de productos</w:t>
             </w:r>
           </w:p>
         </w:tc>
@@ -960,6 +852,12 @@
                 <w:color w:val="2E74B5" w:themeColor="accent1" w:themeShade="BF"/>
               </w:rPr>
             </w:pPr>
+            <w:r>
+              <w:rPr>
+                <w:color w:val="2E74B5" w:themeColor="accent1" w:themeShade="BF"/>
+              </w:rPr>
+              <w:t>Freddy Páez</w:t>
+            </w:r>
           </w:p>
         </w:tc>
       </w:tr>
@@ -998,41 +896,21 @@
               <w:rPr>
                 <w:color w:val="2E74B5" w:themeColor="accent1" w:themeShade="BF"/>
               </w:rPr>
-              <w:t xml:space="preserve">Robert </w:t>
+              <w:t xml:space="preserve">Jonathan Maigua, </w:t>
             </w:r>
             <w:proofErr w:type="spellStart"/>
             <w:r>
               <w:rPr>
                 <w:color w:val="2E74B5" w:themeColor="accent1" w:themeShade="BF"/>
               </w:rPr>
-              <w:t>Cherrez</w:t>
+              <w:t>Maycol</w:t>
             </w:r>
             <w:proofErr w:type="spellEnd"/>
             <w:r>
               <w:rPr>
                 <w:color w:val="2E74B5" w:themeColor="accent1" w:themeShade="BF"/>
               </w:rPr>
-              <w:t xml:space="preserve">, </w:t>
-            </w:r>
-            <w:proofErr w:type="spellStart"/>
-            <w:r>
-              <w:rPr>
-                <w:color w:val="2E74B5" w:themeColor="accent1" w:themeShade="BF"/>
-              </w:rPr>
-              <w:t>Nataly</w:t>
-            </w:r>
-            <w:proofErr w:type="spellEnd"/>
-            <w:r>
-              <w:rPr>
-                <w:color w:val="2E74B5" w:themeColor="accent1" w:themeShade="BF"/>
-              </w:rPr>
-              <w:t xml:space="preserve"> Maldonado, </w:t>
-            </w:r>
-            <w:r>
-              <w:rPr>
-                <w:color w:val="2E74B5" w:themeColor="accent1" w:themeShade="BF"/>
-              </w:rPr>
-              <w:t>David Reyes</w:t>
+              <w:t xml:space="preserve"> Tituaña y Alex Velastegui</w:t>
             </w:r>
           </w:p>
         </w:tc>
@@ -1069,7 +947,7 @@
               <w:rPr>
                 <w:color w:val="2E74B5" w:themeColor="accent1" w:themeShade="BF"/>
               </w:rPr>
-              <w:t>08-07-2022</w:t>
+              <w:t>25-01-2023</w:t>
             </w:r>
           </w:p>
         </w:tc>
@@ -1137,7 +1015,10 @@
           </w:tcPr>
           <w:p>
             <w:r>
-              <w:t>CP-001</w:t>
+              <w:t>CP-00</w:t>
+            </w:r>
+            <w:r>
+              <w:t>1</w:t>
             </w:r>
           </w:p>
         </w:tc>
@@ -1148,7 +1029,7 @@
           </w:tcPr>
           <w:p>
             <w:r>
-              <w:t>Registro de un nuevo usuario con un nombre ya registrado.</w:t>
+              <w:t>Conexión a la base de datos.</w:t>
             </w:r>
           </w:p>
         </w:tc>
@@ -1156,17 +1037,7 @@
           <w:tcPr>
             <w:tcW w:w="2860" w:type="dxa"/>
           </w:tcPr>
-          <w:p>
-            <w:r>
-              <w:t>Al registrar un nuevo usuario, con un nombre que ya se encuentra en el sistema, aparece el mensaje “</w:t>
-            </w:r>
-            <w:r>
-              <w:t>Correo en uso</w:t>
-            </w:r>
-            <w:r>
-              <w:t>”.</w:t>
-            </w:r>
-          </w:p>
+          <w:p/>
           <w:p/>
         </w:tc>
         <w:tc>
@@ -1176,99 +1047,80 @@
           </w:tcPr>
           <w:p>
             <w:r>
-              <w:t>Aparecer mensaje “Usuario en uso”.</w:t>
-            </w:r>
-          </w:p>
-        </w:tc>
-      </w:tr>
-    </w:tbl>
-    <w:p/>
-    <w:p/>
-    <w:p>
-      <w:pPr>
-        <w:rPr>
-          <w:b/>
-        </w:rPr>
-      </w:pPr>
-      <w:r>
-        <w:rPr>
-          <w:b/>
-        </w:rPr>
-        <w:t>ITERACIÓN II</w:t>
-      </w:r>
-    </w:p>
-    <w:p>
-      <w:pPr>
-        <w:rPr>
-          <w:b/>
-        </w:rPr>
-      </w:pPr>
-    </w:p>
-    <w:tbl>
-      <w:tblPr>
-        <w:tblStyle w:val="a4"/>
-        <w:tblW w:w="9164" w:type="dxa"/>
-        <w:tblInd w:w="-114" w:type="dxa"/>
-        <w:tblBorders>
-          <w:top w:val="single" w:sz="4" w:space="0" w:color="000000"/>
-          <w:left w:val="single" w:sz="4" w:space="0" w:color="000000"/>
-          <w:bottom w:val="single" w:sz="4" w:space="0" w:color="000000"/>
-          <w:right w:val="single" w:sz="4" w:space="0" w:color="000000"/>
-          <w:insideH w:val="single" w:sz="4" w:space="0" w:color="000000"/>
-          <w:insideV w:val="single" w:sz="4" w:space="0" w:color="000000"/>
-        </w:tblBorders>
-        <w:tblLayout w:type="fixed"/>
-        <w:tblLook w:val="0000" w:firstRow="0" w:lastRow="0" w:firstColumn="0" w:lastColumn="0" w:noHBand="0" w:noVBand="0"/>
-      </w:tblPr>
-      <w:tblGrid>
-        <w:gridCol w:w="1951"/>
-        <w:gridCol w:w="638"/>
-        <w:gridCol w:w="1499"/>
-        <w:gridCol w:w="2860"/>
-        <w:gridCol w:w="2216"/>
-      </w:tblGrid>
-      <w:tr>
-        <w:tc>
-          <w:tcPr>
-            <w:tcW w:w="9164" w:type="dxa"/>
-            <w:gridSpan w:val="5"/>
-            <w:shd w:val="clear" w:color="auto" w:fill="B8CCE4"/>
-          </w:tcPr>
-          <w:p>
-            <w:r>
-              <w:rPr>
-                <w:b/>
-              </w:rPr>
-              <w:t xml:space="preserve">Reporte de Errores e Inconsistencias </w:t>
-            </w:r>
+              <w:t xml:space="preserve">No se recomienda realizar </w:t>
+            </w:r>
+            <w:proofErr w:type="spellStart"/>
+            <w:r>
+              <w:t>correciones</w:t>
+            </w:r>
+            <w:proofErr w:type="spellEnd"/>
           </w:p>
         </w:tc>
       </w:tr>
       <w:tr>
         <w:tc>
           <w:tcPr>
-            <w:tcW w:w="2589" w:type="dxa"/>
+            <w:tcW w:w="1951" w:type="dxa"/>
+          </w:tcPr>
+          <w:p>
+            <w:r>
+              <w:t>CP-002</w:t>
+            </w:r>
+          </w:p>
+        </w:tc>
+        <w:tc>
+          <w:tcPr>
+            <w:tcW w:w="2137" w:type="dxa"/>
             <w:gridSpan w:val="2"/>
-            <w:shd w:val="clear" w:color="auto" w:fill="FFFFFF"/>
-          </w:tcPr>
-          <w:p>
-            <w:r>
-              <w:rPr>
-                <w:b/>
-              </w:rPr>
-              <w:t>Nombre del Proyecto:</w:t>
-            </w:r>
-          </w:p>
-        </w:tc>
-        <w:tc>
-          <w:tcPr>
-            <w:tcW w:w="6575" w:type="dxa"/>
-            <w:gridSpan w:val="3"/>
-            <w:shd w:val="clear" w:color="auto" w:fill="FFFFFF"/>
-          </w:tcPr>
-          <w:p>
-            <w:r>
-              <w:t>Sistema de registro de Usuarios de una compañía.</w:t>
+          </w:tcPr>
+          <w:p>
+            <w:r>
+              <w:t>Listar salida de productos</w:t>
+            </w:r>
+          </w:p>
+        </w:tc>
+        <w:tc>
+          <w:tcPr>
+            <w:tcW w:w="2860" w:type="dxa"/>
+          </w:tcPr>
+          <w:p>
+            <w:r>
+              <w:t xml:space="preserve">La funcionalidad es correcta, el único posible error encontrado es que en el diagrama de flujo la </w:t>
+            </w:r>
+            <w:proofErr w:type="spellStart"/>
+            <w:r>
+              <w:t>url</w:t>
+            </w:r>
+            <w:proofErr w:type="spellEnd"/>
+            <w:r>
+              <w:t xml:space="preserve">, el </w:t>
+            </w:r>
+            <w:proofErr w:type="spellStart"/>
+            <w:r>
+              <w:t>path</w:t>
+            </w:r>
+            <w:proofErr w:type="spellEnd"/>
+            <w:r>
+              <w:t xml:space="preserve"> de la página listar productos no coincide.</w:t>
+            </w:r>
+          </w:p>
+        </w:tc>
+        <w:tc>
+          <w:tcPr>
+            <w:tcW w:w="2216" w:type="dxa"/>
+            <w:shd w:val="clear" w:color="auto" w:fill="D9D9D9" w:themeFill="background1" w:themeFillShade="D9"/>
+          </w:tcPr>
+          <w:p>
+            <w:r>
+              <w:t xml:space="preserve">Adecuar el mismo </w:t>
+            </w:r>
+            <w:proofErr w:type="spellStart"/>
+            <w:r>
+              <w:t>path</w:t>
+            </w:r>
+            <w:proofErr w:type="spellEnd"/>
+            <w:r>
+              <w:t xml:space="preserve"> tanto en diagrama de flujo como en el código.</w:t>
             </w:r>
           </w:p>
         </w:tc>
@@ -1276,28 +1128,55 @@
       <w:tr>
         <w:tc>
           <w:tcPr>
-            <w:tcW w:w="2589" w:type="dxa"/>
+            <w:tcW w:w="1951" w:type="dxa"/>
+          </w:tcPr>
+          <w:p>
+            <w:r>
+              <w:t>CP-003</w:t>
+            </w:r>
+          </w:p>
+        </w:tc>
+        <w:tc>
+          <w:tcPr>
+            <w:tcW w:w="2137" w:type="dxa"/>
             <w:gridSpan w:val="2"/>
-            <w:shd w:val="clear" w:color="auto" w:fill="FFFFFF"/>
-          </w:tcPr>
-          <w:p>
-            <w:r>
-              <w:rPr>
-                <w:b/>
-              </w:rPr>
-              <w:t>Fecha de pruebas:</w:t>
-            </w:r>
-          </w:p>
-        </w:tc>
-        <w:tc>
-          <w:tcPr>
-            <w:tcW w:w="6575" w:type="dxa"/>
-            <w:gridSpan w:val="3"/>
-            <w:shd w:val="clear" w:color="auto" w:fill="FFFFFF"/>
-          </w:tcPr>
-          <w:p>
-            <w:r>
-              <w:t>29-07-2022</w:t>
+          </w:tcPr>
+          <w:p>
+            <w:r>
+              <w:t>Insertar salida de productos.</w:t>
+            </w:r>
+          </w:p>
+        </w:tc>
+        <w:tc>
+          <w:tcPr>
+            <w:tcW w:w="2860" w:type="dxa"/>
+          </w:tcPr>
+          <w:p>
+            <w:pPr>
+              <w:jc w:val="both"/>
+            </w:pPr>
+            <w:r>
+              <w:t xml:space="preserve">Los campos no se encuentran validado para evitar ingresar valores negativos y campos vacíos. Los campos de fecha, permiten el ingreso de fechas anteriores a la fecha actual. </w:t>
+            </w:r>
+          </w:p>
+          <w:p>
+            <w:pPr>
+              <w:jc w:val="both"/>
+            </w:pPr>
+            <w:r>
+              <w:t>Al añadir una nueva venta, los campos ingresados anteriormente se recuperan automáticamente, ocasionando que el usuario tenga el trabajo de borrarlas.</w:t>
+            </w:r>
+          </w:p>
+          <w:p/>
+        </w:tc>
+        <w:tc>
+          <w:tcPr>
+            <w:tcW w:w="2216" w:type="dxa"/>
+            <w:shd w:val="clear" w:color="auto" w:fill="D9D9D9" w:themeFill="background1" w:themeFillShade="D9"/>
+          </w:tcPr>
+          <w:p>
+            <w:r>
+              <w:t>Realizar validaciones mencionadas, para evitar posibles errores.</w:t>
             </w:r>
           </w:p>
         </w:tc>
@@ -1305,28 +1184,60 @@
       <w:tr>
         <w:tc>
           <w:tcPr>
-            <w:tcW w:w="2589" w:type="dxa"/>
+            <w:tcW w:w="1951" w:type="dxa"/>
+          </w:tcPr>
+          <w:p>
+            <w:r>
+              <w:t>CP-004</w:t>
+            </w:r>
+          </w:p>
+        </w:tc>
+        <w:tc>
+          <w:tcPr>
+            <w:tcW w:w="2137" w:type="dxa"/>
             <w:gridSpan w:val="2"/>
-            <w:shd w:val="clear" w:color="auto" w:fill="FFFFFF"/>
-          </w:tcPr>
-          <w:p>
-            <w:r>
-              <w:rPr>
-                <w:b/>
-              </w:rPr>
-              <w:t>Módulos:</w:t>
-            </w:r>
-          </w:p>
-        </w:tc>
-        <w:tc>
-          <w:tcPr>
-            <w:tcW w:w="6575" w:type="dxa"/>
-            <w:gridSpan w:val="3"/>
-            <w:shd w:val="clear" w:color="auto" w:fill="FFFFFF"/>
-          </w:tcPr>
-          <w:p>
-            <w:r>
-              <w:t>Registro de Usuarios.</w:t>
+          </w:tcPr>
+          <w:p>
+            <w:r>
+              <w:t>Editar salida de productos.</w:t>
+            </w:r>
+          </w:p>
+        </w:tc>
+        <w:tc>
+          <w:tcPr>
+            <w:tcW w:w="2860" w:type="dxa"/>
+          </w:tcPr>
+          <w:p>
+            <w:pPr>
+              <w:jc w:val="both"/>
+            </w:pPr>
+            <w:r>
+              <w:t xml:space="preserve">Los campos no se encuentran validado para evitar ingresar valores negativos y campos vacíos. Los campos de fecha, permiten el ingreso de fechas anteriores a la fecha actual.  </w:t>
+            </w:r>
+          </w:p>
+          <w:p>
+            <w:pPr>
+              <w:jc w:val="both"/>
+            </w:pPr>
+            <w:r>
+              <w:t>Al realizar una edición de salida de producto se encontró que el valor del producto se permitía cambiar, cosa que no debería ocurrir.</w:t>
+            </w:r>
+          </w:p>
+          <w:p>
+            <w:pPr>
+              <w:jc w:val="both"/>
+            </w:pPr>
+          </w:p>
+          <w:p/>
+        </w:tc>
+        <w:tc>
+          <w:tcPr>
+            <w:tcW w:w="2216" w:type="dxa"/>
+            <w:shd w:val="clear" w:color="auto" w:fill="D9D9D9" w:themeFill="background1" w:themeFillShade="D9"/>
+          </w:tcPr>
+          <w:p>
+            <w:r>
+              <w:t xml:space="preserve">Realizar validaciones y correcciones a las funciones mencionadas, para evitar posibles o nuevos errores. </w:t>
             </w:r>
           </w:p>
         </w:tc>
@@ -1334,123 +1245,12 @@
       <w:tr>
         <w:tc>
           <w:tcPr>
-            <w:tcW w:w="2589" w:type="dxa"/>
-            <w:gridSpan w:val="2"/>
-            <w:shd w:val="clear" w:color="auto" w:fill="FFFFFF"/>
-          </w:tcPr>
-          <w:p>
-            <w:r>
-              <w:rPr>
-                <w:b/>
-              </w:rPr>
-              <w:t>Analista:</w:t>
-            </w:r>
-          </w:p>
-        </w:tc>
-        <w:tc>
-          <w:tcPr>
-            <w:tcW w:w="6575" w:type="dxa"/>
-            <w:gridSpan w:val="3"/>
-            <w:shd w:val="clear" w:color="auto" w:fill="FFFFFF"/>
-          </w:tcPr>
-          <w:p>
-            <w:r>
-              <w:t>Marco Espín</w:t>
-            </w:r>
-          </w:p>
-        </w:tc>
-      </w:tr>
-      <w:tr>
-        <w:trPr>
-          <w:trHeight w:val="244"/>
-        </w:trPr>
-        <w:tc>
-          <w:tcPr>
-            <w:tcW w:w="2589" w:type="dxa"/>
-            <w:gridSpan w:val="2"/>
-            <w:shd w:val="clear" w:color="auto" w:fill="D9D9D9"/>
-          </w:tcPr>
-          <w:p>
-            <w:r>
-              <w:rPr>
-                <w:b/>
-              </w:rPr>
-              <w:t>Responsable:</w:t>
-            </w:r>
-          </w:p>
-        </w:tc>
-        <w:tc>
-          <w:tcPr>
-            <w:tcW w:w="6575" w:type="dxa"/>
-            <w:gridSpan w:val="3"/>
-            <w:shd w:val="clear" w:color="auto" w:fill="D9D9D9"/>
-          </w:tcPr>
-          <w:p>
-            <w:r>
-              <w:t xml:space="preserve">Robert </w:t>
-            </w:r>
-            <w:proofErr w:type="spellStart"/>
-            <w:r>
-              <w:t>Cherrez</w:t>
-            </w:r>
-            <w:proofErr w:type="spellEnd"/>
-            <w:r>
-              <w:t xml:space="preserve">, </w:t>
-            </w:r>
-            <w:proofErr w:type="spellStart"/>
-            <w:r>
-              <w:t>Nataly</w:t>
-            </w:r>
-            <w:proofErr w:type="spellEnd"/>
-            <w:r>
-              <w:t xml:space="preserve"> Maldonado, David Reyes</w:t>
-            </w:r>
-          </w:p>
-        </w:tc>
-      </w:tr>
-      <w:tr>
-        <w:tc>
-          <w:tcPr>
-            <w:tcW w:w="2589" w:type="dxa"/>
-            <w:gridSpan w:val="2"/>
-            <w:shd w:val="clear" w:color="auto" w:fill="D9D9D9"/>
-          </w:tcPr>
-          <w:p>
-            <w:r>
-              <w:rPr>
-                <w:b/>
-              </w:rPr>
-              <w:t>Fecha de revisión:</w:t>
-            </w:r>
-          </w:p>
-        </w:tc>
-        <w:tc>
-          <w:tcPr>
-            <w:tcW w:w="6575" w:type="dxa"/>
-            <w:gridSpan w:val="3"/>
-            <w:shd w:val="clear" w:color="auto" w:fill="D9D9D9"/>
-          </w:tcPr>
-          <w:p>
-            <w:r>
-              <w:t>29</w:t>
-            </w:r>
-            <w:r>
-              <w:t>-07-2022</w:t>
-            </w:r>
-          </w:p>
-        </w:tc>
-      </w:tr>
-      <w:tr>
-        <w:tc>
-          <w:tcPr>
             <w:tcW w:w="1951" w:type="dxa"/>
           </w:tcPr>
           <w:p>
             <w:r>
-              <w:rPr>
-                <w:b/>
-              </w:rPr>
-              <w:t>Identificación Caso Prueba</w:t>
+              <w:lastRenderedPageBreak/>
+              <w:t>CP-005</w:t>
             </w:r>
           </w:p>
         </w:tc>
@@ -1461,10 +1261,7 @@
           </w:tcPr>
           <w:p>
             <w:r>
-              <w:rPr>
-                <w:b/>
-              </w:rPr>
-              <w:t>Descripción de prueba.</w:t>
+              <w:t>Eliminar salida de productos.</w:t>
             </w:r>
           </w:p>
         </w:tc>
@@ -1473,458 +1270,28 @@
             <w:tcW w:w="2860" w:type="dxa"/>
           </w:tcPr>
           <w:p>
-            <w:r>
-              <w:rPr>
-                <w:b/>
-              </w:rPr>
-              <w:t>Descripción del error.</w:t>
-            </w:r>
-          </w:p>
+            <w:pPr>
+              <w:jc w:val="both"/>
+            </w:pPr>
+            <w:r>
+              <w:t>El caso de prueba no contiene errores.</w:t>
+            </w:r>
+          </w:p>
+          <w:p>
+            <w:pPr>
+              <w:jc w:val="both"/>
+            </w:pPr>
+          </w:p>
+          <w:p/>
         </w:tc>
         <w:tc>
           <w:tcPr>
             <w:tcW w:w="2216" w:type="dxa"/>
-            <w:shd w:val="clear" w:color="auto" w:fill="FFFFFF"/>
-          </w:tcPr>
-          <w:p>
-            <w:r>
-              <w:rPr>
-                <w:b/>
-              </w:rPr>
-              <w:t>Acciones de corrección</w:t>
-            </w:r>
-          </w:p>
-        </w:tc>
-      </w:tr>
-      <w:tr>
-        <w:tc>
-          <w:tcPr>
-            <w:tcW w:w="1951" w:type="dxa"/>
-          </w:tcPr>
-          <w:p>
-            <w:r>
-              <w:t>CP-00</w:t>
-            </w:r>
-            <w:r>
-              <w:t>2</w:t>
-            </w:r>
-          </w:p>
-        </w:tc>
-        <w:tc>
-          <w:tcPr>
-            <w:tcW w:w="2137" w:type="dxa"/>
-            <w:gridSpan w:val="2"/>
-          </w:tcPr>
-          <w:p>
-            <w:r>
-              <w:t>Editar los campos del registro de un usuario ya ingresado, como el correo electrónico</w:t>
-            </w:r>
-            <w:r>
-              <w:t>.</w:t>
-            </w:r>
-          </w:p>
-        </w:tc>
-        <w:tc>
-          <w:tcPr>
-            <w:tcW w:w="2860" w:type="dxa"/>
-          </w:tcPr>
-          <w:p>
-            <w:r>
-              <w:t xml:space="preserve">Al </w:t>
-            </w:r>
-            <w:r>
-              <w:t>editar un usuario</w:t>
-            </w:r>
-            <w:r>
-              <w:t xml:space="preserve">, </w:t>
-            </w:r>
-            <w:r>
-              <w:t>aparecía un error al momento de confirmar dicha acción, sin embargo, ese momento se solucionó y funcionó de manera correcta.</w:t>
-            </w:r>
-          </w:p>
-        </w:tc>
-        <w:tc>
-          <w:tcPr>
-            <w:tcW w:w="2216" w:type="dxa"/>
-            <w:shd w:val="clear" w:color="auto" w:fill="D9D9D9"/>
-          </w:tcPr>
-          <w:p>
-            <w:r>
-              <w:t xml:space="preserve">Al editar el usuario, se debe indicar </w:t>
-            </w:r>
-            <w:r>
-              <w:t>un mensaje</w:t>
-            </w:r>
-            <w:r>
-              <w:t xml:space="preserve"> de “registro actualizado”</w:t>
-            </w:r>
-            <w:r>
-              <w:t>.</w:t>
-            </w:r>
-          </w:p>
-        </w:tc>
-      </w:tr>
-    </w:tbl>
-    <w:p/>
-    <w:p/>
-    <w:p/>
-    <w:p/>
-    <w:p/>
-    <w:p/>
-    <w:p/>
-    <w:p/>
-    <w:p/>
-    <w:p/>
-    <w:p>
-      <w:pPr>
-        <w:rPr>
-          <w:b/>
-        </w:rPr>
-      </w:pPr>
-      <w:r>
-        <w:rPr>
-          <w:b/>
-        </w:rPr>
-        <w:lastRenderedPageBreak/>
-        <w:t>ITERACIÓN III</w:t>
-      </w:r>
-    </w:p>
-    <w:p>
-      <w:pPr>
-        <w:rPr>
-          <w:b/>
-        </w:rPr>
-      </w:pPr>
-    </w:p>
-    <w:tbl>
-      <w:tblPr>
-        <w:tblStyle w:val="a4"/>
-        <w:tblW w:w="9164" w:type="dxa"/>
-        <w:tblInd w:w="-114" w:type="dxa"/>
-        <w:tblBorders>
-          <w:top w:val="single" w:sz="4" w:space="0" w:color="000000"/>
-          <w:left w:val="single" w:sz="4" w:space="0" w:color="000000"/>
-          <w:bottom w:val="single" w:sz="4" w:space="0" w:color="000000"/>
-          <w:right w:val="single" w:sz="4" w:space="0" w:color="000000"/>
-          <w:insideH w:val="single" w:sz="4" w:space="0" w:color="000000"/>
-          <w:insideV w:val="single" w:sz="4" w:space="0" w:color="000000"/>
-        </w:tblBorders>
-        <w:tblLayout w:type="fixed"/>
-        <w:tblLook w:val="0000" w:firstRow="0" w:lastRow="0" w:firstColumn="0" w:lastColumn="0" w:noHBand="0" w:noVBand="0"/>
-      </w:tblPr>
-      <w:tblGrid>
-        <w:gridCol w:w="1951"/>
-        <w:gridCol w:w="638"/>
-        <w:gridCol w:w="1499"/>
-        <w:gridCol w:w="2860"/>
-        <w:gridCol w:w="2216"/>
-      </w:tblGrid>
-      <w:tr>
-        <w:tc>
-          <w:tcPr>
-            <w:tcW w:w="9164" w:type="dxa"/>
-            <w:gridSpan w:val="5"/>
-            <w:shd w:val="clear" w:color="auto" w:fill="B8CCE4"/>
-          </w:tcPr>
-          <w:p>
-            <w:r>
-              <w:rPr>
-                <w:b/>
-              </w:rPr>
-              <w:t xml:space="preserve">Reporte de Errores e Inconsistencias </w:t>
-            </w:r>
-          </w:p>
-        </w:tc>
-      </w:tr>
-      <w:tr>
-        <w:tc>
-          <w:tcPr>
-            <w:tcW w:w="2589" w:type="dxa"/>
-            <w:gridSpan w:val="2"/>
-            <w:shd w:val="clear" w:color="auto" w:fill="FFFFFF"/>
-          </w:tcPr>
-          <w:p>
-            <w:r>
-              <w:rPr>
-                <w:b/>
-              </w:rPr>
-              <w:t>Nombre del Proyecto:</w:t>
-            </w:r>
-          </w:p>
-        </w:tc>
-        <w:tc>
-          <w:tcPr>
-            <w:tcW w:w="6575" w:type="dxa"/>
-            <w:gridSpan w:val="3"/>
-            <w:shd w:val="clear" w:color="auto" w:fill="FFFFFF"/>
-          </w:tcPr>
-          <w:p>
-            <w:r>
-              <w:t>Sistema de registro de Usuarios de una compañía.</w:t>
-            </w:r>
-          </w:p>
-        </w:tc>
-      </w:tr>
-      <w:tr>
-        <w:tc>
-          <w:tcPr>
-            <w:tcW w:w="2589" w:type="dxa"/>
-            <w:gridSpan w:val="2"/>
-            <w:shd w:val="clear" w:color="auto" w:fill="FFFFFF"/>
-          </w:tcPr>
-          <w:p>
-            <w:r>
-              <w:rPr>
-                <w:b/>
-              </w:rPr>
-              <w:t>Fecha de pruebas:</w:t>
-            </w:r>
-          </w:p>
-        </w:tc>
-        <w:tc>
-          <w:tcPr>
-            <w:tcW w:w="6575" w:type="dxa"/>
-            <w:gridSpan w:val="3"/>
-            <w:shd w:val="clear" w:color="auto" w:fill="FFFFFF"/>
-          </w:tcPr>
-          <w:p>
-            <w:r>
-              <w:t>09-08-2022</w:t>
-            </w:r>
-          </w:p>
-        </w:tc>
-      </w:tr>
-      <w:tr>
-        <w:tc>
-          <w:tcPr>
-            <w:tcW w:w="2589" w:type="dxa"/>
-            <w:gridSpan w:val="2"/>
-            <w:shd w:val="clear" w:color="auto" w:fill="FFFFFF"/>
-          </w:tcPr>
-          <w:p>
-            <w:r>
-              <w:rPr>
-                <w:b/>
-              </w:rPr>
-              <w:t>Módulos:</w:t>
-            </w:r>
-          </w:p>
-        </w:tc>
-        <w:tc>
-          <w:tcPr>
-            <w:tcW w:w="6575" w:type="dxa"/>
-            <w:gridSpan w:val="3"/>
-            <w:shd w:val="clear" w:color="auto" w:fill="FFFFFF"/>
-          </w:tcPr>
-          <w:p>
-            <w:r>
-              <w:t>Registro de Usuarios.</w:t>
-            </w:r>
-          </w:p>
-        </w:tc>
-      </w:tr>
-      <w:tr>
-        <w:tc>
-          <w:tcPr>
-            <w:tcW w:w="2589" w:type="dxa"/>
-            <w:gridSpan w:val="2"/>
-            <w:shd w:val="clear" w:color="auto" w:fill="FFFFFF"/>
-          </w:tcPr>
-          <w:p>
-            <w:r>
-              <w:rPr>
-                <w:b/>
-              </w:rPr>
-              <w:t>Analista:</w:t>
-            </w:r>
-          </w:p>
-        </w:tc>
-        <w:tc>
-          <w:tcPr>
-            <w:tcW w:w="6575" w:type="dxa"/>
-            <w:gridSpan w:val="3"/>
-            <w:shd w:val="clear" w:color="auto" w:fill="FFFFFF"/>
-          </w:tcPr>
-          <w:p>
-            <w:r>
-              <w:t>Marco Espín</w:t>
-            </w:r>
-          </w:p>
-        </w:tc>
-      </w:tr>
-      <w:tr>
-        <w:trPr>
-          <w:trHeight w:val="244"/>
-        </w:trPr>
-        <w:tc>
-          <w:tcPr>
-            <w:tcW w:w="2589" w:type="dxa"/>
-            <w:gridSpan w:val="2"/>
-            <w:shd w:val="clear" w:color="auto" w:fill="D9D9D9"/>
-          </w:tcPr>
-          <w:p>
-            <w:r>
-              <w:rPr>
-                <w:b/>
-              </w:rPr>
-              <w:t>Responsable:</w:t>
-            </w:r>
-          </w:p>
-        </w:tc>
-        <w:tc>
-          <w:tcPr>
-            <w:tcW w:w="6575" w:type="dxa"/>
-            <w:gridSpan w:val="3"/>
-            <w:shd w:val="clear" w:color="auto" w:fill="D9D9D9"/>
-          </w:tcPr>
-          <w:p>
-            <w:r>
-              <w:t xml:space="preserve">Robert </w:t>
-            </w:r>
-            <w:proofErr w:type="spellStart"/>
-            <w:r>
-              <w:t>Cherrez</w:t>
-            </w:r>
-            <w:proofErr w:type="spellEnd"/>
-            <w:r>
-              <w:t xml:space="preserve">, </w:t>
-            </w:r>
-            <w:proofErr w:type="spellStart"/>
-            <w:r>
-              <w:t>Nataly</w:t>
-            </w:r>
-            <w:proofErr w:type="spellEnd"/>
-            <w:r>
-              <w:t xml:space="preserve"> Maldonado, David Reyes</w:t>
-            </w:r>
-          </w:p>
-        </w:tc>
-      </w:tr>
-      <w:tr>
-        <w:tc>
-          <w:tcPr>
-            <w:tcW w:w="2589" w:type="dxa"/>
-            <w:gridSpan w:val="2"/>
-            <w:shd w:val="clear" w:color="auto" w:fill="D9D9D9"/>
-          </w:tcPr>
-          <w:p>
-            <w:r>
-              <w:rPr>
-                <w:b/>
-              </w:rPr>
-              <w:t>Fecha de revisión:</w:t>
-            </w:r>
-          </w:p>
-        </w:tc>
-        <w:tc>
-          <w:tcPr>
-            <w:tcW w:w="6575" w:type="dxa"/>
-            <w:gridSpan w:val="3"/>
-            <w:shd w:val="clear" w:color="auto" w:fill="D9D9D9"/>
-          </w:tcPr>
-          <w:p>
-            <w:r>
-              <w:t>09-08-2022</w:t>
-            </w:r>
-          </w:p>
-        </w:tc>
-      </w:tr>
-      <w:tr>
-        <w:tc>
-          <w:tcPr>
-            <w:tcW w:w="1951" w:type="dxa"/>
-          </w:tcPr>
-          <w:p>
-            <w:r>
-              <w:rPr>
-                <w:b/>
-              </w:rPr>
-              <w:t>Identificación Caso Prueba</w:t>
-            </w:r>
-          </w:p>
-        </w:tc>
-        <w:tc>
-          <w:tcPr>
-            <w:tcW w:w="2137" w:type="dxa"/>
-            <w:gridSpan w:val="2"/>
-          </w:tcPr>
-          <w:p>
-            <w:r>
-              <w:rPr>
-                <w:b/>
-              </w:rPr>
-              <w:t>Descripción de prueba.</w:t>
-            </w:r>
-          </w:p>
-        </w:tc>
-        <w:tc>
-          <w:tcPr>
-            <w:tcW w:w="2860" w:type="dxa"/>
-          </w:tcPr>
-          <w:p>
-            <w:r>
-              <w:rPr>
-                <w:b/>
-              </w:rPr>
-              <w:t>Descripción del error.</w:t>
-            </w:r>
-          </w:p>
-        </w:tc>
-        <w:tc>
-          <w:tcPr>
-            <w:tcW w:w="2216" w:type="dxa"/>
-            <w:shd w:val="clear" w:color="auto" w:fill="FFFFFF"/>
-          </w:tcPr>
-          <w:p>
-            <w:r>
-              <w:rPr>
-                <w:b/>
-              </w:rPr>
-              <w:t>Acciones de corrección</w:t>
-            </w:r>
-          </w:p>
-        </w:tc>
-      </w:tr>
-      <w:tr>
-        <w:tc>
-          <w:tcPr>
-            <w:tcW w:w="1951" w:type="dxa"/>
-          </w:tcPr>
-          <w:p>
-            <w:r>
-              <w:t>CP-003</w:t>
-            </w:r>
-          </w:p>
-        </w:tc>
-        <w:tc>
-          <w:tcPr>
-            <w:tcW w:w="2137" w:type="dxa"/>
-            <w:gridSpan w:val="2"/>
-          </w:tcPr>
-          <w:p>
-            <w:r>
-              <w:t>Inicio de sesión, ingresar los datos del usuario en la base de datos.</w:t>
-            </w:r>
-          </w:p>
-        </w:tc>
-        <w:tc>
-          <w:tcPr>
-            <w:tcW w:w="2860" w:type="dxa"/>
-          </w:tcPr>
-          <w:p>
-            <w:r>
-              <w:t>No hubo errores al momento de realizar la prueba, tanto de inicio de sesión como de registro, pues todos los campos se almacenaron de manera correcta.</w:t>
-            </w:r>
-          </w:p>
-        </w:tc>
-        <w:tc>
-          <w:tcPr>
-            <w:tcW w:w="2216" w:type="dxa"/>
-            <w:shd w:val="clear" w:color="auto" w:fill="D9D9D9"/>
-          </w:tcPr>
-          <w:p>
-            <w:r>
-              <w:t>No hay acciones correcciones respecto al sistema, puesto que todo funcionó de manera correcta, sin embargo, se sugirió un adicional respecto a la pantalla de inicio del sistema.</w:t>
+            <w:shd w:val="clear" w:color="auto" w:fill="D9D9D9" w:themeFill="background1" w:themeFillShade="D9"/>
+          </w:tcPr>
+          <w:p>
+            <w:r>
+              <w:t>Ninguno</w:t>
             </w:r>
           </w:p>
         </w:tc>
@@ -2337,7 +1704,7 @@
   <w:style w:type="paragraph" w:default="1" w:styleId="Normal">
     <w:name w:val="Normal"/>
     <w:qFormat/>
-    <w:rsid w:val="006D6591"/>
+    <w:rsid w:val="00572B0E"/>
     <w:rPr>
       <w:color w:val="000000"/>
       <w:lang w:eastAsia="es-ES"/>

</xml_diff>